<commit_message>
footer component, resume, README updates
</commit_message>
<xml_diff>
--- a/src/assets/Michael_Curtis_Resume_2020.docx
+++ b/src/assets/Michael_Curtis_Resume_2020.docx
@@ -1,6 +1,6 @@
 
 <file path=word/document.xml><?xml version="1.0" encoding="utf-8"?>
-<w:document xmlns:wpc="http://schemas.microsoft.com/office/word/2010/wordprocessingCanvas" xmlns:cx="http://schemas.microsoft.com/office/drawing/2014/chartex" xmlns:cx1="http://schemas.microsoft.com/office/drawing/2015/9/8/chartex" xmlns:cx2="http://schemas.microsoft.com/office/drawing/2015/10/21/chartex" xmlns:cx3="http://schemas.microsoft.com/office/drawing/2016/5/9/chartex" xmlns:cx4="http://schemas.microsoft.com/office/drawing/2016/5/10/chartex" xmlns:cx5="http://schemas.microsoft.com/office/drawing/2016/5/11/chartex" xmlns:cx6="http://schemas.microsoft.com/office/drawing/2016/5/12/chartex" xmlns:cx7="http://schemas.microsoft.com/office/drawing/2016/5/13/chartex" xmlns:cx8="http://schemas.microsoft.com/office/drawing/2016/5/14/chartex" xmlns:mc="http://schemas.openxmlformats.org/markup-compatibility/2006" xmlns:aink="http://schemas.microsoft.com/office/drawing/2016/ink" xmlns:am3d="http://schemas.microsoft.com/office/drawing/2017/model3d" xmlns:o="urn:schemas-microsoft-com:office:office" xmlns:r="http://schemas.openxmlformats.org/officeDocument/2006/relationships" xmlns:m="http://schemas.openxmlformats.org/officeDocument/2006/math" xmlns:v="urn:schemas-microsoft-com:vml" xmlns:wp14="http://schemas.microsoft.com/office/word/2010/wordprocessingDrawing" xmlns:wp="http://schemas.openxmlformats.org/drawingml/2006/wordprocessingDrawing" xmlns:w10="urn:schemas-microsoft-com:office:word" xmlns:w="http://schemas.openxmlformats.org/wordprocessingml/2006/main" xmlns:w14="http://schemas.microsoft.com/office/word/2010/wordml" xmlns:w15="http://schemas.microsoft.com/office/word/2012/wordml" xmlns:w16cid="http://schemas.microsoft.com/office/word/2016/wordml/cid" xmlns:w16se="http://schemas.microsoft.com/office/word/2015/wordml/symex" xmlns:wpg="http://schemas.microsoft.com/office/word/2010/wordprocessingGroup" xmlns:wpi="http://schemas.microsoft.com/office/word/2010/wordprocessingInk" xmlns:wne="http://schemas.microsoft.com/office/word/2006/wordml" xmlns:wps="http://schemas.microsoft.com/office/word/2010/wordprocessingShape" mc:Ignorable="w14 w15 w16se w16cid wp14">
+<w:document xmlns:wpc="http://schemas.microsoft.com/office/word/2010/wordprocessingCanvas" xmlns:cx="http://schemas.microsoft.com/office/drawing/2014/chartex" xmlns:cx1="http://schemas.microsoft.com/office/drawing/2015/9/8/chartex" xmlns:cx2="http://schemas.microsoft.com/office/drawing/2015/10/21/chartex" xmlns:cx3="http://schemas.microsoft.com/office/drawing/2016/5/9/chartex" xmlns:cx4="http://schemas.microsoft.com/office/drawing/2016/5/10/chartex" xmlns:cx5="http://schemas.microsoft.com/office/drawing/2016/5/11/chartex" xmlns:cx6="http://schemas.microsoft.com/office/drawing/2016/5/12/chartex" xmlns:cx7="http://schemas.microsoft.com/office/drawing/2016/5/13/chartex" xmlns:cx8="http://schemas.microsoft.com/office/drawing/2016/5/14/chartex" xmlns:mc="http://schemas.openxmlformats.org/markup-compatibility/2006" xmlns:aink="http://schemas.microsoft.com/office/drawing/2016/ink" xmlns:am3d="http://schemas.microsoft.com/office/drawing/2017/model3d" xmlns:o="urn:schemas-microsoft-com:office:office" xmlns:r="http://schemas.openxmlformats.org/officeDocument/2006/relationships" xmlns:m="http://schemas.openxmlformats.org/officeDocument/2006/math" xmlns:v="urn:schemas-microsoft-com:vml" xmlns:wp14="http://schemas.microsoft.com/office/word/2010/wordprocessingDrawing" xmlns:wp="http://schemas.openxmlformats.org/drawingml/2006/wordprocessingDrawing" xmlns:w10="urn:schemas-microsoft-com:office:word" xmlns:w="http://schemas.openxmlformats.org/wordprocessingml/2006/main" xmlns:w14="http://schemas.microsoft.com/office/word/2010/wordml" xmlns:w15="http://schemas.microsoft.com/office/word/2012/wordml" xmlns:w16cex="http://schemas.microsoft.com/office/word/2018/wordml/cex" xmlns:w16cid="http://schemas.microsoft.com/office/word/2016/wordml/cid" xmlns:w16="http://schemas.microsoft.com/office/word/2018/wordml" xmlns:w16se="http://schemas.microsoft.com/office/word/2015/wordml/symex" xmlns:wpg="http://schemas.microsoft.com/office/word/2010/wordprocessingGroup" xmlns:wpi="http://schemas.microsoft.com/office/word/2010/wordprocessingInk" xmlns:wne="http://schemas.microsoft.com/office/word/2006/wordml" xmlns:wps="http://schemas.microsoft.com/office/word/2010/wordprocessingShape" mc:Ignorable="w14 w15 w16se w16cid w16 w16cex wp14">
   <w:body>
     <w:p>
       <w:pPr>
@@ -391,14 +391,114 @@
         </w:rPr>
         <w:t xml:space="preserve">E-Mail: </w:t>
       </w:r>
-      <w:r>
+      <w:hyperlink r:id="rId7" w:history="1">
+        <w:r>
+          <w:rPr>
+            <w:rStyle w:val="Hyperlink"/>
+            <w:rFonts w:asciiTheme="minorHAnsi" w:hAnsiTheme="minorHAnsi"/>
+            <w:sz w:val="24"/>
+            <w:szCs w:val="24"/>
+          </w:rPr>
+          <w:t>mpbcurtis@gmail.com</w:t>
+        </w:r>
+      </w:hyperlink>
+    </w:p>
+    <w:p>
+      <w:pPr>
+        <w:pStyle w:val="Header"/>
+        <w:tabs>
+          <w:tab w:val="clear" w:pos="4320"/>
+          <w:tab w:val="clear" w:pos="8640"/>
+        </w:tabs>
+        <w:spacing w:before="120" w:line="240" w:lineRule="auto"/>
+        <w:jc w:val="center"/>
         <w:rPr>
           <w:rFonts w:asciiTheme="minorHAnsi" w:hAnsiTheme="minorHAnsi"/>
           <w:sz w:val="24"/>
           <w:szCs w:val="24"/>
         </w:rPr>
-        <w:t>mpbcurtis@gmail.com</w:t>
-      </w:r>
+      </w:pPr>
+      <w:hyperlink r:id="rId8" w:history="1">
+        <w:r>
+          <w:rPr>
+            <w:rStyle w:val="Hyperlink"/>
+            <w:rFonts w:asciiTheme="minorHAnsi" w:hAnsiTheme="minorHAnsi"/>
+            <w:sz w:val="24"/>
+            <w:szCs w:val="24"/>
+          </w:rPr>
+          <w:t>Personal Website</w:t>
+        </w:r>
+      </w:hyperlink>
+      <w:r>
+        <w:rPr>
+          <w:rFonts w:asciiTheme="minorHAnsi" w:hAnsiTheme="minorHAnsi"/>
+          <w:sz w:val="24"/>
+          <w:szCs w:val="24"/>
+        </w:rPr>
+        <w:t xml:space="preserve"> </w:t>
+      </w:r>
+      <w:r>
+        <w:rPr>
+          <w:rFonts w:asciiTheme="minorHAnsi" w:hAnsiTheme="minorHAnsi" w:cstheme="minorHAnsi"/>
+          <w:sz w:val="24"/>
+          <w:szCs w:val="24"/>
+        </w:rPr>
+        <w:t>•</w:t>
+      </w:r>
+      <w:r>
+        <w:rPr>
+          <w:rFonts w:asciiTheme="minorHAnsi" w:hAnsiTheme="minorHAnsi" w:cstheme="minorHAnsi"/>
+          <w:sz w:val="24"/>
+          <w:szCs w:val="24"/>
+        </w:rPr>
+        <w:t xml:space="preserve"> </w:t>
+      </w:r>
+      <w:hyperlink r:id="rId9" w:history="1">
+        <w:r>
+          <w:rPr>
+            <w:rStyle w:val="Hyperlink"/>
+            <w:rFonts w:asciiTheme="minorHAnsi" w:hAnsiTheme="minorHAnsi" w:cstheme="minorHAnsi"/>
+            <w:sz w:val="24"/>
+            <w:szCs w:val="24"/>
+          </w:rPr>
+          <w:t>LinkedIn</w:t>
+        </w:r>
+      </w:hyperlink>
+      <w:r>
+        <w:rPr>
+          <w:rFonts w:asciiTheme="minorHAnsi" w:hAnsiTheme="minorHAnsi" w:cstheme="minorHAnsi"/>
+          <w:sz w:val="24"/>
+          <w:szCs w:val="24"/>
+        </w:rPr>
+        <w:t xml:space="preserve"> </w:t>
+      </w:r>
+      <w:r>
+        <w:rPr>
+          <w:rFonts w:asciiTheme="minorHAnsi" w:hAnsiTheme="minorHAnsi" w:cstheme="minorHAnsi"/>
+          <w:sz w:val="24"/>
+          <w:szCs w:val="24"/>
+        </w:rPr>
+        <w:t>•</w:t>
+      </w:r>
+      <w:r>
+        <w:rPr>
+          <w:rFonts w:asciiTheme="minorHAnsi" w:hAnsiTheme="minorHAnsi" w:cstheme="minorHAnsi"/>
+          <w:sz w:val="24"/>
+          <w:szCs w:val="24"/>
+        </w:rPr>
+        <w:t xml:space="preserve"> </w:t>
+      </w:r>
+      <w:hyperlink r:id="rId10" w:history="1">
+        <w:r>
+          <w:rPr>
+            <w:rStyle w:val="Hyperlink"/>
+            <w:rFonts w:asciiTheme="minorHAnsi" w:hAnsiTheme="minorHAnsi" w:cstheme="minorHAnsi"/>
+            <w:sz w:val="24"/>
+            <w:szCs w:val="24"/>
+          </w:rPr>
+          <w:t>GitHub</w:t>
+        </w:r>
+      </w:hyperlink>
     </w:p>
     <w:p>
       <w:pPr>
@@ -884,6 +984,268 @@
         <w:spacing w:before="120" w:line="240" w:lineRule="auto"/>
         <w:outlineLvl w:val="0"/>
         <w:rPr>
+          <w:rStyle w:val="IntenseReference"/>
+          <w:rFonts w:asciiTheme="minorHAnsi" w:hAnsiTheme="minorHAnsi"/>
+          <w:i/>
+          <w:sz w:val="24"/>
+          <w:szCs w:val="24"/>
+          <w:u w:val="none"/>
+        </w:rPr>
+      </w:pPr>
+      <w:r>
+        <w:rPr>
+          <w:rStyle w:val="IntenseReference"/>
+          <w:rFonts w:asciiTheme="minorHAnsi" w:hAnsiTheme="minorHAnsi"/>
+          <w:i/>
+          <w:sz w:val="24"/>
+          <w:szCs w:val="24"/>
+          <w:u w:val="none"/>
+        </w:rPr>
+        <w:t>Skills and Training</w:t>
+      </w:r>
+    </w:p>
+    <w:p>
+      <w:pPr>
+        <w:spacing w:after="0" w:line="240" w:lineRule="auto"/>
+        <w:jc w:val="both"/>
+        <w:rPr>
+          <w:sz w:val="24"/>
+          <w:szCs w:val="24"/>
+        </w:rPr>
+      </w:pPr>
+      <w:r>
+        <w:rPr>
+          <w:sz w:val="24"/>
+          <w:szCs w:val="24"/>
+        </w:rPr>
+        <w:t>HTML, CSS</w:t>
+      </w:r>
+      <w:r>
+        <w:rPr>
+          <w:sz w:val="24"/>
+          <w:szCs w:val="24"/>
+        </w:rPr>
+        <w:t xml:space="preserve">, JavaScript, Node.JS, </w:t>
+      </w:r>
+      <w:r>
+        <w:rPr>
+          <w:sz w:val="24"/>
+          <w:szCs w:val="24"/>
+        </w:rPr>
+        <w:t>jQuery</w:t>
+      </w:r>
+      <w:r>
+        <w:rPr>
+          <w:sz w:val="24"/>
+          <w:szCs w:val="24"/>
+        </w:rPr>
+        <w:t xml:space="preserve">, NPM, </w:t>
+      </w:r>
+      <w:r>
+        <w:rPr>
+          <w:sz w:val="24"/>
+          <w:szCs w:val="24"/>
+        </w:rPr>
+        <w:t xml:space="preserve">Firebase, Git Version Control, </w:t>
+      </w:r>
+      <w:r>
+        <w:rPr>
+          <w:sz w:val="24"/>
+          <w:szCs w:val="24"/>
+        </w:rPr>
+        <w:t xml:space="preserve">Angular, Ionic, </w:t>
+      </w:r>
+      <w:r>
+        <w:rPr>
+          <w:sz w:val="24"/>
+          <w:szCs w:val="24"/>
+        </w:rPr>
+        <w:t>Agile Software Development, Kanban, GitHub, GitLab, Boots</w:t>
+      </w:r>
+      <w:r>
+        <w:rPr>
+          <w:sz w:val="24"/>
+          <w:szCs w:val="24"/>
+        </w:rPr>
+        <w:t>trap</w:t>
+      </w:r>
+      <w:r>
+        <w:rPr>
+          <w:sz w:val="24"/>
+          <w:szCs w:val="24"/>
+        </w:rPr>
+        <w:t>,</w:t>
+      </w:r>
+      <w:r>
+        <w:rPr>
+          <w:i/>
+          <w:sz w:val="24"/>
+          <w:szCs w:val="24"/>
+        </w:rPr>
+        <w:t xml:space="preserve"> </w:t>
+      </w:r>
+      <w:r>
+        <w:rPr>
+          <w:sz w:val="24"/>
+          <w:szCs w:val="24"/>
+        </w:rPr>
+        <w:t>Microsoft</w:t>
+      </w:r>
+      <w:r>
+        <w:rPr>
+          <w:sz w:val="24"/>
+          <w:szCs w:val="24"/>
+        </w:rPr>
+        <w:t xml:space="preserve"> Office Suite (Word, Access, Excel, PowerPoint, Outlook), Kronos, Tibco Spotfire, SQL</w:t>
+      </w:r>
+    </w:p>
+    <w:p>
+      <w:pPr>
+        <w:spacing w:after="0" w:line="240" w:lineRule="auto"/>
+        <w:jc w:val="both"/>
+        <w:rPr>
+          <w:sz w:val="24"/>
+          <w:szCs w:val="24"/>
+        </w:rPr>
+      </w:pPr>
+      <w:r>
+        <w:rPr>
+          <w:sz w:val="24"/>
+          <w:szCs w:val="24"/>
+        </w:rPr>
+        <w:t>UNC Chapel Hill Full-Stack Development</w:t>
+      </w:r>
+    </w:p>
+    <w:p>
+      <w:pPr>
+        <w:spacing w:after="0" w:line="240" w:lineRule="auto"/>
+        <w:jc w:val="both"/>
+        <w:rPr>
+          <w:rFonts w:cs="Times New Roman"/>
+          <w:sz w:val="24"/>
+          <w:szCs w:val="24"/>
+        </w:rPr>
+      </w:pPr>
+      <w:r>
+        <w:rPr>
+          <w:rFonts w:cs="Times New Roman"/>
+          <w:sz w:val="24"/>
+          <w:szCs w:val="24"/>
+        </w:rPr>
+        <w:t>Dale Carnegie High Impact Presentations</w:t>
+      </w:r>
+    </w:p>
+    <w:p>
+      <w:pPr>
+        <w:spacing w:after="0" w:line="240" w:lineRule="auto"/>
+        <w:jc w:val="both"/>
+        <w:rPr>
+          <w:rFonts w:cs="Times New Roman"/>
+          <w:sz w:val="24"/>
+          <w:szCs w:val="24"/>
+        </w:rPr>
+      </w:pPr>
+      <w:proofErr w:type="spellStart"/>
+      <w:r>
+        <w:rPr>
+          <w:rFonts w:cs="Times New Roman"/>
+          <w:sz w:val="24"/>
+          <w:szCs w:val="24"/>
+        </w:rPr>
+        <w:t>SAFe</w:t>
+      </w:r>
+      <w:proofErr w:type="spellEnd"/>
+      <w:r>
+        <w:rPr>
+          <w:rFonts w:cs="Times New Roman"/>
+          <w:sz w:val="24"/>
+          <w:szCs w:val="24"/>
+        </w:rPr>
+        <w:t xml:space="preserve"> Foundations</w:t>
+      </w:r>
+    </w:p>
+    <w:p>
+      <w:pPr>
+        <w:spacing w:after="0" w:line="240" w:lineRule="auto"/>
+        <w:jc w:val="both"/>
+        <w:rPr>
+          <w:rFonts w:cs="Times New Roman"/>
+          <w:sz w:val="24"/>
+          <w:szCs w:val="24"/>
+        </w:rPr>
+      </w:pPr>
+      <w:r>
+        <w:rPr>
+          <w:rFonts w:cs="Times New Roman"/>
+          <w:sz w:val="24"/>
+          <w:szCs w:val="24"/>
+        </w:rPr>
+        <w:t xml:space="preserve">FedEx Leadership </w:t>
+      </w:r>
+      <w:r>
+        <w:rPr>
+          <w:rFonts w:cs="Times New Roman"/>
+          <w:sz w:val="24"/>
+          <w:szCs w:val="24"/>
+        </w:rPr>
+        <w:t>Institute</w:t>
+      </w:r>
+    </w:p>
+    <w:p>
+      <w:pPr>
+        <w:spacing w:after="0" w:line="240" w:lineRule="auto"/>
+        <w:jc w:val="both"/>
+        <w:rPr>
+          <w:rFonts w:cs="Times New Roman"/>
+          <w:sz w:val="24"/>
+          <w:szCs w:val="24"/>
+        </w:rPr>
+      </w:pPr>
+      <w:r>
+        <w:rPr>
+          <w:rFonts w:cs="Times New Roman"/>
+          <w:sz w:val="24"/>
+          <w:szCs w:val="24"/>
+        </w:rPr>
+        <w:t xml:space="preserve">FedEx </w:t>
+      </w:r>
+      <w:r>
+        <w:rPr>
+          <w:rFonts w:cs="Times New Roman"/>
+          <w:sz w:val="24"/>
+          <w:szCs w:val="24"/>
+        </w:rPr>
+        <w:t>Operations Excellence</w:t>
+      </w:r>
+    </w:p>
+    <w:p>
+      <w:pPr>
+        <w:spacing w:after="0" w:line="240" w:lineRule="auto"/>
+        <w:jc w:val="both"/>
+        <w:rPr>
+          <w:rFonts w:cs="Times New Roman"/>
+          <w:sz w:val="24"/>
+          <w:szCs w:val="24"/>
+        </w:rPr>
+      </w:pPr>
+      <w:r>
+        <w:rPr>
+          <w:rFonts w:cs="Times New Roman"/>
+          <w:sz w:val="24"/>
+          <w:szCs w:val="24"/>
+        </w:rPr>
+        <w:t>FedEx QDM Coach</w:t>
+      </w:r>
+    </w:p>
+    <w:p>
+      <w:pPr>
+        <w:pStyle w:val="Header"/>
+        <w:pBdr>
+          <w:bottom w:val="single" w:sz="4" w:space="1" w:color="auto"/>
+        </w:pBdr>
+        <w:spacing w:before="120" w:line="240" w:lineRule="auto"/>
+        <w:outlineLvl w:val="0"/>
+        <w:rPr>
           <w:rFonts w:asciiTheme="minorHAnsi" w:hAnsiTheme="minorHAnsi" w:cstheme="minorHAnsi"/>
           <w:b/>
           <w:i/>
@@ -1724,6 +2086,7 @@
           <w:sz w:val="24"/>
           <w:szCs w:val="24"/>
         </w:rPr>
+        <w:lastRenderedPageBreak/>
         <w:t>Accomplishments:</w:t>
       </w:r>
     </w:p>
@@ -2137,7 +2500,6 @@
           <w:sz w:val="24"/>
           <w:szCs w:val="24"/>
         </w:rPr>
-        <w:lastRenderedPageBreak/>
         <w:t>Ensure</w:t>
       </w:r>
       <w:r>
@@ -2560,8 +2922,8 @@
           <w:szCs w:val="24"/>
         </w:rPr>
       </w:pPr>
-      <w:bookmarkStart w:id="2" w:name="_Hlk493958825"/>
-      <w:bookmarkStart w:id="3" w:name="_Hlk34037009"/>
+      <w:bookmarkStart w:id="2" w:name="_Hlk34037009"/>
+      <w:bookmarkStart w:id="3" w:name="_Hlk493958825"/>
       <w:r>
         <w:rPr>
           <w:rFonts w:cs="Times New Roman"/>
@@ -2579,7 +2941,7 @@
         <w:t>:</w:t>
       </w:r>
     </w:p>
-    <w:bookmarkEnd w:id="3"/>
+    <w:bookmarkEnd w:id="2"/>
     <w:p>
       <w:pPr>
         <w:pStyle w:val="ListParagraph"/>
@@ -2693,8 +3055,6 @@
         </w:rPr>
         <w:t>new</w:t>
       </w:r>
-      <w:bookmarkStart w:id="4" w:name="_GoBack"/>
-      <w:bookmarkEnd w:id="4"/>
       <w:r>
         <w:rPr>
           <w:rFonts w:cs="Times New Roman"/>
@@ -2781,7 +3141,7 @@
         </w:rPr>
         <w:t>Mentor</w:t>
       </w:r>
-      <w:bookmarkEnd w:id="2"/>
+      <w:bookmarkEnd w:id="3"/>
       <w:r>
         <w:rPr>
           <w:rFonts w:asciiTheme="minorHAnsi" w:hAnsiTheme="minorHAnsi" w:cstheme="minorHAnsi"/>
@@ -3011,7 +3371,25 @@
           <w:sz w:val="24"/>
           <w:szCs w:val="24"/>
         </w:rPr>
-        <w:t>Researched and tracked shipments for overages, shortages and damages</w:t>
+        <w:t xml:space="preserve">Researched and tracked shipments for overages, </w:t>
+      </w:r>
+      <w:proofErr w:type="gramStart"/>
+      <w:r>
+        <w:rPr>
+          <w:rFonts w:cs="Times New Roman"/>
+          <w:sz w:val="24"/>
+          <w:szCs w:val="24"/>
+        </w:rPr>
+        <w:t>shortages</w:t>
+      </w:r>
+      <w:proofErr w:type="gramEnd"/>
+      <w:r>
+        <w:rPr>
+          <w:rFonts w:cs="Times New Roman"/>
+          <w:sz w:val="24"/>
+          <w:szCs w:val="24"/>
+        </w:rPr>
+        <w:t xml:space="preserve"> and damages</w:t>
       </w:r>
       <w:r>
         <w:rPr>
@@ -3355,6 +3733,7 @@
           <w:sz w:val="24"/>
           <w:szCs w:val="24"/>
         </w:rPr>
+        <w:lastRenderedPageBreak/>
         <w:t xml:space="preserve">Performed routine </w:t>
       </w:r>
       <w:r>
@@ -3404,696 +3783,6 @@
           <w:szCs w:val="24"/>
         </w:rPr>
         <w:t>s</w:t>
-      </w:r>
-    </w:p>
-    <w:p>
-      <w:pPr>
-        <w:pStyle w:val="Header"/>
-        <w:pBdr>
-          <w:bottom w:val="single" w:sz="4" w:space="1" w:color="auto"/>
-        </w:pBdr>
-        <w:spacing w:before="120" w:line="240" w:lineRule="auto"/>
-        <w:outlineLvl w:val="0"/>
-        <w:rPr>
-          <w:rStyle w:val="IntenseReference"/>
-          <w:rFonts w:asciiTheme="minorHAnsi" w:hAnsiTheme="minorHAnsi"/>
-          <w:i/>
-          <w:sz w:val="24"/>
-          <w:szCs w:val="24"/>
-          <w:u w:val="none"/>
-        </w:rPr>
-      </w:pPr>
-      <w:r>
-        <w:rPr>
-          <w:rStyle w:val="IntenseReference"/>
-          <w:rFonts w:asciiTheme="minorHAnsi" w:hAnsiTheme="minorHAnsi"/>
-          <w:i/>
-          <w:sz w:val="24"/>
-          <w:szCs w:val="24"/>
-          <w:u w:val="none"/>
-        </w:rPr>
-        <w:t>Achievements</w:t>
-      </w:r>
-    </w:p>
-    <w:p>
-      <w:pPr>
-        <w:pStyle w:val="Header"/>
-        <w:tabs>
-          <w:tab w:val="clear" w:pos="4320"/>
-          <w:tab w:val="clear" w:pos="8640"/>
-          <w:tab w:val="right" w:pos="9360"/>
-        </w:tabs>
-        <w:spacing w:before="120" w:line="240" w:lineRule="auto"/>
-        <w:jc w:val="both"/>
-        <w:rPr>
-          <w:rFonts w:asciiTheme="minorHAnsi" w:hAnsiTheme="minorHAnsi" w:cstheme="minorHAnsi"/>
-          <w:b/>
-          <w:sz w:val="24"/>
-          <w:szCs w:val="24"/>
-        </w:rPr>
-      </w:pPr>
-      <w:r>
-        <w:rPr>
-          <w:rFonts w:asciiTheme="minorHAnsi" w:hAnsiTheme="minorHAnsi" w:cstheme="minorHAnsi"/>
-          <w:b/>
-          <w:sz w:val="24"/>
-          <w:szCs w:val="24"/>
-        </w:rPr>
-        <w:t xml:space="preserve">Jamestown Town Council </w:t>
-      </w:r>
-      <w:r>
-        <w:rPr>
-          <w:rFonts w:asciiTheme="minorHAnsi" w:hAnsiTheme="minorHAnsi" w:cstheme="minorHAnsi"/>
-          <w:b/>
-          <w:sz w:val="24"/>
-          <w:szCs w:val="24"/>
-        </w:rPr>
-        <w:t>Youth Ambassador</w:t>
-      </w:r>
-    </w:p>
-    <w:p>
-      <w:pPr>
-        <w:tabs>
-          <w:tab w:val="left" w:pos="270"/>
-        </w:tabs>
-        <w:spacing w:after="0" w:line="240" w:lineRule="auto"/>
-        <w:ind w:left="270"/>
-        <w:contextualSpacing/>
-        <w:jc w:val="both"/>
-        <w:rPr>
-          <w:rFonts w:eastAsia="Times New Roman" w:cs="Times New Roman"/>
-          <w:sz w:val="24"/>
-          <w:szCs w:val="24"/>
-        </w:rPr>
-      </w:pPr>
-      <w:r>
-        <w:rPr>
-          <w:rFonts w:eastAsia="Times New Roman" w:cs="Times New Roman"/>
-          <w:sz w:val="24"/>
-          <w:szCs w:val="24"/>
-        </w:rPr>
-        <w:t xml:space="preserve">Attended bi-weekly </w:t>
-      </w:r>
-      <w:r>
-        <w:rPr>
-          <w:rFonts w:eastAsia="Times New Roman" w:cs="Times New Roman"/>
-          <w:sz w:val="24"/>
-          <w:szCs w:val="24"/>
-        </w:rPr>
-        <w:t xml:space="preserve">Council </w:t>
-      </w:r>
-      <w:r>
-        <w:rPr>
-          <w:rFonts w:eastAsia="Times New Roman" w:cs="Times New Roman"/>
-          <w:sz w:val="24"/>
-          <w:szCs w:val="24"/>
-        </w:rPr>
-        <w:t xml:space="preserve">meetings and acted as </w:t>
-      </w:r>
-      <w:r>
-        <w:rPr>
-          <w:rFonts w:eastAsia="Times New Roman" w:cs="Times New Roman"/>
-          <w:sz w:val="24"/>
-          <w:szCs w:val="24"/>
-        </w:rPr>
-        <w:t xml:space="preserve">Ambassador </w:t>
-      </w:r>
-      <w:r>
-        <w:rPr>
-          <w:rFonts w:eastAsia="Times New Roman" w:cs="Times New Roman"/>
-          <w:sz w:val="24"/>
-          <w:szCs w:val="24"/>
-        </w:rPr>
-        <w:t>for Guilford County School Systems</w:t>
-      </w:r>
-      <w:r>
-        <w:rPr>
-          <w:rFonts w:eastAsia="Times New Roman" w:cs="Times New Roman"/>
-          <w:sz w:val="24"/>
-          <w:szCs w:val="24"/>
-        </w:rPr>
-        <w:t>’</w:t>
-      </w:r>
-      <w:r>
-        <w:rPr>
-          <w:rFonts w:eastAsia="Times New Roman" w:cs="Times New Roman"/>
-          <w:sz w:val="24"/>
-          <w:szCs w:val="24"/>
-        </w:rPr>
-        <w:t xml:space="preserve"> students</w:t>
-      </w:r>
-      <w:r>
-        <w:rPr>
-          <w:rFonts w:eastAsia="Times New Roman" w:cs="Times New Roman"/>
-          <w:sz w:val="24"/>
-          <w:szCs w:val="24"/>
-        </w:rPr>
-        <w:t>.</w:t>
-      </w:r>
-    </w:p>
-    <w:p>
-      <w:pPr>
-        <w:pStyle w:val="Header"/>
-        <w:tabs>
-          <w:tab w:val="clear" w:pos="4320"/>
-          <w:tab w:val="clear" w:pos="8640"/>
-          <w:tab w:val="right" w:pos="9360"/>
-        </w:tabs>
-        <w:spacing w:before="120" w:line="240" w:lineRule="auto"/>
-        <w:jc w:val="both"/>
-        <w:rPr>
-          <w:rFonts w:asciiTheme="minorHAnsi" w:hAnsiTheme="minorHAnsi" w:cstheme="minorHAnsi"/>
-          <w:b/>
-          <w:sz w:val="24"/>
-          <w:szCs w:val="24"/>
-        </w:rPr>
-      </w:pPr>
-      <w:r>
-        <w:rPr>
-          <w:rFonts w:asciiTheme="minorHAnsi" w:hAnsiTheme="minorHAnsi" w:cstheme="minorHAnsi"/>
-          <w:b/>
-          <w:sz w:val="24"/>
-          <w:szCs w:val="24"/>
-        </w:rPr>
-        <w:t xml:space="preserve">Dustin’s Greenhouse Globetrotters </w:t>
-      </w:r>
-      <w:r>
-        <w:rPr>
-          <w:rFonts w:asciiTheme="minorHAnsi" w:hAnsiTheme="minorHAnsi" w:cstheme="minorHAnsi"/>
-          <w:b/>
-          <w:sz w:val="24"/>
-          <w:szCs w:val="24"/>
-        </w:rPr>
-        <w:t>Scholarship</w:t>
-      </w:r>
-    </w:p>
-    <w:p>
-      <w:pPr>
-        <w:pStyle w:val="Header"/>
-        <w:pBdr>
-          <w:bottom w:val="single" w:sz="4" w:space="1" w:color="auto"/>
-        </w:pBdr>
-        <w:spacing w:before="120" w:line="240" w:lineRule="auto"/>
-        <w:outlineLvl w:val="0"/>
-        <w:rPr>
-          <w:rStyle w:val="IntenseReference"/>
-          <w:rFonts w:asciiTheme="minorHAnsi" w:hAnsiTheme="minorHAnsi"/>
-          <w:i/>
-          <w:sz w:val="24"/>
-          <w:szCs w:val="24"/>
-          <w:u w:val="none"/>
-        </w:rPr>
-      </w:pPr>
-      <w:r>
-        <w:rPr>
-          <w:rStyle w:val="IntenseReference"/>
-          <w:rFonts w:asciiTheme="minorHAnsi" w:hAnsiTheme="minorHAnsi"/>
-          <w:i/>
-          <w:sz w:val="24"/>
-          <w:szCs w:val="24"/>
-          <w:u w:val="none"/>
-        </w:rPr>
-        <w:t>Skills and Training</w:t>
-      </w:r>
-    </w:p>
-    <w:p>
-      <w:pPr>
-        <w:spacing w:after="0" w:line="240" w:lineRule="auto"/>
-        <w:jc w:val="both"/>
-        <w:rPr>
-          <w:rFonts w:cs="Times New Roman"/>
-          <w:sz w:val="24"/>
-          <w:szCs w:val="24"/>
-        </w:rPr>
-      </w:pPr>
-      <w:r>
-        <w:rPr>
-          <w:rFonts w:cs="Times New Roman"/>
-          <w:sz w:val="24"/>
-          <w:szCs w:val="24"/>
-        </w:rPr>
-        <w:t>Dale Carnegie High Impact Presentations</w:t>
-      </w:r>
-    </w:p>
-    <w:p>
-      <w:pPr>
-        <w:spacing w:after="0" w:line="240" w:lineRule="auto"/>
-        <w:jc w:val="both"/>
-        <w:rPr>
-          <w:rFonts w:cs="Times New Roman"/>
-          <w:sz w:val="24"/>
-          <w:szCs w:val="24"/>
-        </w:rPr>
-      </w:pPr>
-      <w:r>
-        <w:rPr>
-          <w:rFonts w:cs="Times New Roman"/>
-          <w:sz w:val="24"/>
-          <w:szCs w:val="24"/>
-        </w:rPr>
-        <w:t>SAFe Foundations</w:t>
-      </w:r>
-    </w:p>
-    <w:p>
-      <w:pPr>
-        <w:spacing w:after="0" w:line="240" w:lineRule="auto"/>
-        <w:jc w:val="both"/>
-        <w:rPr>
-          <w:rFonts w:cs="Times New Roman"/>
-          <w:sz w:val="24"/>
-          <w:szCs w:val="24"/>
-        </w:rPr>
-      </w:pPr>
-      <w:r>
-        <w:rPr>
-          <w:rFonts w:cs="Times New Roman"/>
-          <w:sz w:val="24"/>
-          <w:szCs w:val="24"/>
-        </w:rPr>
-        <w:t xml:space="preserve">FedEx Leadership </w:t>
-      </w:r>
-      <w:r>
-        <w:rPr>
-          <w:rFonts w:cs="Times New Roman"/>
-          <w:sz w:val="24"/>
-          <w:szCs w:val="24"/>
-        </w:rPr>
-        <w:t>Institute class</w:t>
-      </w:r>
-    </w:p>
-    <w:p>
-      <w:pPr>
-        <w:spacing w:after="0" w:line="240" w:lineRule="auto"/>
-        <w:jc w:val="both"/>
-        <w:rPr>
-          <w:rFonts w:cs="Times New Roman"/>
-          <w:sz w:val="24"/>
-          <w:szCs w:val="24"/>
-        </w:rPr>
-      </w:pPr>
-      <w:r>
-        <w:rPr>
-          <w:rFonts w:cs="Times New Roman"/>
-          <w:sz w:val="24"/>
-          <w:szCs w:val="24"/>
-        </w:rPr>
-        <w:lastRenderedPageBreak/>
-        <w:t xml:space="preserve">FedEx </w:t>
-      </w:r>
-      <w:r>
-        <w:rPr>
-          <w:rFonts w:cs="Times New Roman"/>
-          <w:sz w:val="24"/>
-          <w:szCs w:val="24"/>
-        </w:rPr>
-        <w:t xml:space="preserve">Operations Excellence </w:t>
-      </w:r>
-      <w:r>
-        <w:rPr>
-          <w:rFonts w:cs="Times New Roman"/>
-          <w:sz w:val="24"/>
-          <w:szCs w:val="24"/>
-        </w:rPr>
-        <w:t>class</w:t>
-      </w:r>
-    </w:p>
-    <w:p>
-      <w:pPr>
-        <w:spacing w:after="0" w:line="240" w:lineRule="auto"/>
-        <w:jc w:val="both"/>
-        <w:rPr>
-          <w:rFonts w:cs="Times New Roman"/>
-          <w:sz w:val="24"/>
-          <w:szCs w:val="24"/>
-        </w:rPr>
-      </w:pPr>
-      <w:r>
-        <w:rPr>
-          <w:rFonts w:cs="Times New Roman"/>
-          <w:sz w:val="24"/>
-          <w:szCs w:val="24"/>
-        </w:rPr>
-        <w:t>FedEx QDM Coach</w:t>
-      </w:r>
-    </w:p>
-    <w:p>
-      <w:pPr>
-        <w:spacing w:after="0" w:line="240" w:lineRule="auto"/>
-        <w:jc w:val="both"/>
-        <w:rPr>
-          <w:rFonts w:cs="Times New Roman"/>
-          <w:sz w:val="24"/>
-          <w:szCs w:val="24"/>
-        </w:rPr>
-      </w:pPr>
-      <w:r>
-        <w:rPr>
-          <w:rFonts w:cs="Times New Roman"/>
-          <w:sz w:val="24"/>
-          <w:szCs w:val="24"/>
-        </w:rPr>
-        <w:t xml:space="preserve">FedEx </w:t>
-      </w:r>
-      <w:r>
-        <w:rPr>
-          <w:rFonts w:cs="Times New Roman"/>
-          <w:sz w:val="24"/>
-          <w:szCs w:val="24"/>
-        </w:rPr>
-        <w:t xml:space="preserve">Freight Handling Mentor </w:t>
-      </w:r>
-      <w:r>
-        <w:rPr>
-          <w:rFonts w:cs="Times New Roman"/>
-          <w:sz w:val="24"/>
-          <w:szCs w:val="24"/>
-        </w:rPr>
-        <w:t>certification</w:t>
-      </w:r>
-    </w:p>
-    <w:p>
-      <w:pPr>
-        <w:spacing w:after="0" w:line="240" w:lineRule="auto"/>
-        <w:ind w:left="360" w:hanging="360"/>
-        <w:jc w:val="both"/>
-        <w:rPr>
-          <w:rFonts w:cs="Times New Roman"/>
-          <w:sz w:val="24"/>
-          <w:szCs w:val="24"/>
-        </w:rPr>
-      </w:pPr>
-      <w:r>
-        <w:rPr>
-          <w:i/>
-          <w:sz w:val="24"/>
-          <w:szCs w:val="24"/>
-        </w:rPr>
-        <w:t xml:space="preserve">Computer: </w:t>
-      </w:r>
-      <w:r>
-        <w:rPr>
-          <w:i/>
-          <w:sz w:val="24"/>
-          <w:szCs w:val="24"/>
-        </w:rPr>
-        <w:t xml:space="preserve"> </w:t>
-      </w:r>
-      <w:r>
-        <w:rPr>
-          <w:sz w:val="24"/>
-          <w:szCs w:val="24"/>
-        </w:rPr>
-        <w:t>Windows</w:t>
-      </w:r>
-      <w:r>
-        <w:rPr>
-          <w:sz w:val="24"/>
-          <w:szCs w:val="24"/>
-        </w:rPr>
-        <w:t xml:space="preserve"> OS</w:t>
-      </w:r>
-      <w:r>
-        <w:rPr>
-          <w:sz w:val="24"/>
-          <w:szCs w:val="24"/>
-        </w:rPr>
-        <w:t xml:space="preserve">, </w:t>
-      </w:r>
-      <w:r>
-        <w:rPr>
-          <w:sz w:val="24"/>
-          <w:szCs w:val="24"/>
-        </w:rPr>
-        <w:t>OSX</w:t>
-      </w:r>
-      <w:r>
-        <w:rPr>
-          <w:sz w:val="24"/>
-          <w:szCs w:val="24"/>
-        </w:rPr>
-        <w:t xml:space="preserve">, Linux, </w:t>
-      </w:r>
-      <w:r>
-        <w:rPr>
-          <w:sz w:val="24"/>
-          <w:szCs w:val="24"/>
-        </w:rPr>
-        <w:t>i</w:t>
-      </w:r>
-      <w:r>
-        <w:rPr>
-          <w:sz w:val="24"/>
-          <w:szCs w:val="24"/>
-        </w:rPr>
-        <w:t xml:space="preserve">OS, Android, </w:t>
-      </w:r>
-      <w:r>
-        <w:rPr>
-          <w:sz w:val="24"/>
-          <w:szCs w:val="24"/>
-        </w:rPr>
-        <w:t>Microsoft</w:t>
-      </w:r>
-      <w:r>
-        <w:rPr>
-          <w:sz w:val="24"/>
-          <w:szCs w:val="24"/>
-        </w:rPr>
-        <w:t xml:space="preserve"> Office Suite</w:t>
-      </w:r>
-      <w:r>
-        <w:rPr>
-          <w:sz w:val="24"/>
-          <w:szCs w:val="24"/>
-        </w:rPr>
-        <w:t xml:space="preserve"> (Word, Access, Excel, PowerPoint</w:t>
-      </w:r>
-      <w:r>
-        <w:rPr>
-          <w:sz w:val="24"/>
-          <w:szCs w:val="24"/>
-        </w:rPr>
-        <w:t>, Outlook</w:t>
-      </w:r>
-      <w:r>
-        <w:rPr>
-          <w:sz w:val="24"/>
-          <w:szCs w:val="24"/>
-        </w:rPr>
-        <w:t>)</w:t>
-      </w:r>
-      <w:r>
-        <w:rPr>
-          <w:sz w:val="24"/>
-          <w:szCs w:val="24"/>
-        </w:rPr>
-        <w:t xml:space="preserve">, </w:t>
-      </w:r>
-      <w:r>
-        <w:rPr>
-          <w:sz w:val="24"/>
-          <w:szCs w:val="24"/>
-        </w:rPr>
-        <w:t xml:space="preserve">Kronos, </w:t>
-      </w:r>
-      <w:r>
-        <w:rPr>
-          <w:sz w:val="24"/>
-          <w:szCs w:val="24"/>
-        </w:rPr>
-        <w:t xml:space="preserve">PeopleSoft, </w:t>
-      </w:r>
-      <w:r>
-        <w:rPr>
-          <w:sz w:val="24"/>
-          <w:szCs w:val="24"/>
-        </w:rPr>
-        <w:t>SPS</w:t>
-      </w:r>
-      <w:r>
-        <w:rPr>
-          <w:sz w:val="24"/>
-          <w:szCs w:val="24"/>
-        </w:rPr>
-        <w:t>S</w:t>
-      </w:r>
-      <w:r>
-        <w:rPr>
-          <w:sz w:val="24"/>
-          <w:szCs w:val="24"/>
-        </w:rPr>
-        <w:t xml:space="preserve"> Statistics</w:t>
-      </w:r>
-      <w:r>
-        <w:rPr>
-          <w:sz w:val="24"/>
-          <w:szCs w:val="24"/>
-        </w:rPr>
-        <w:t>, Python</w:t>
-      </w:r>
-      <w:r>
-        <w:rPr>
-          <w:sz w:val="24"/>
-          <w:szCs w:val="24"/>
-        </w:rPr>
-        <w:t>, 10-Key</w:t>
-      </w:r>
-      <w:r>
-        <w:rPr>
-          <w:sz w:val="24"/>
-          <w:szCs w:val="24"/>
-        </w:rPr>
-        <w:t>, OS imaging</w:t>
-      </w:r>
-      <w:r>
-        <w:rPr>
-          <w:sz w:val="24"/>
-          <w:szCs w:val="24"/>
-        </w:rPr>
-        <w:t>, SAP Analytics Cloud, Tibco Spotfire, SQL</w:t>
-      </w:r>
-    </w:p>
-    <w:p>
-      <w:pPr>
-        <w:pStyle w:val="Header"/>
-        <w:spacing w:line="240" w:lineRule="auto"/>
-        <w:contextualSpacing/>
-        <w:jc w:val="both"/>
-        <w:rPr>
-          <w:rFonts w:asciiTheme="minorHAnsi" w:hAnsiTheme="minorHAnsi"/>
-          <w:sz w:val="24"/>
-          <w:szCs w:val="24"/>
-        </w:rPr>
-      </w:pPr>
-      <w:r>
-        <w:rPr>
-          <w:rFonts w:asciiTheme="minorHAnsi" w:hAnsiTheme="minorHAnsi"/>
-          <w:i/>
-          <w:sz w:val="24"/>
-          <w:szCs w:val="24"/>
-        </w:rPr>
-        <w:t xml:space="preserve">Social Media: </w:t>
-      </w:r>
-      <w:r>
-        <w:rPr>
-          <w:rFonts w:asciiTheme="minorHAnsi" w:hAnsiTheme="minorHAnsi"/>
-          <w:i/>
-          <w:sz w:val="24"/>
-          <w:szCs w:val="24"/>
-        </w:rPr>
-        <w:t xml:space="preserve"> </w:t>
-      </w:r>
-      <w:r>
-        <w:rPr>
-          <w:rFonts w:asciiTheme="minorHAnsi" w:hAnsiTheme="minorHAnsi"/>
-          <w:sz w:val="24"/>
-          <w:szCs w:val="24"/>
-        </w:rPr>
-        <w:t xml:space="preserve">Facebook, </w:t>
-      </w:r>
-      <w:r>
-        <w:rPr>
-          <w:rFonts w:asciiTheme="minorHAnsi" w:hAnsiTheme="minorHAnsi"/>
-          <w:sz w:val="24"/>
-          <w:szCs w:val="24"/>
-        </w:rPr>
-        <w:t xml:space="preserve">Instagram, </w:t>
-      </w:r>
-      <w:r>
-        <w:rPr>
-          <w:rFonts w:asciiTheme="minorHAnsi" w:hAnsiTheme="minorHAnsi"/>
-          <w:sz w:val="24"/>
-          <w:szCs w:val="24"/>
-        </w:rPr>
-        <w:t xml:space="preserve">Twitter, Google+, </w:t>
-      </w:r>
-      <w:r>
-        <w:rPr>
-          <w:rFonts w:asciiTheme="minorHAnsi" w:hAnsiTheme="minorHAnsi"/>
-          <w:sz w:val="24"/>
-          <w:szCs w:val="24"/>
-        </w:rPr>
-        <w:t>YouTube</w:t>
-      </w:r>
-      <w:r>
-        <w:rPr>
-          <w:rFonts w:asciiTheme="minorHAnsi" w:hAnsiTheme="minorHAnsi"/>
-          <w:sz w:val="24"/>
-          <w:szCs w:val="24"/>
-        </w:rPr>
-        <w:t>,</w:t>
-      </w:r>
-      <w:r>
-        <w:rPr>
-          <w:rFonts w:asciiTheme="minorHAnsi" w:hAnsiTheme="minorHAnsi"/>
-          <w:sz w:val="24"/>
-          <w:szCs w:val="24"/>
-        </w:rPr>
-        <w:t xml:space="preserve"> </w:t>
-      </w:r>
-      <w:r>
-        <w:rPr>
-          <w:rFonts w:asciiTheme="minorHAnsi" w:hAnsiTheme="minorHAnsi"/>
-          <w:sz w:val="24"/>
-          <w:szCs w:val="24"/>
-        </w:rPr>
-        <w:t>LinkedIn</w:t>
-      </w:r>
-    </w:p>
-    <w:p>
-      <w:pPr>
-        <w:pStyle w:val="Header"/>
-        <w:spacing w:line="240" w:lineRule="auto"/>
-        <w:contextualSpacing/>
-        <w:jc w:val="both"/>
-        <w:rPr>
-          <w:rFonts w:asciiTheme="minorHAnsi" w:hAnsiTheme="minorHAnsi"/>
-          <w:sz w:val="24"/>
-          <w:szCs w:val="24"/>
-        </w:rPr>
-      </w:pPr>
-      <w:r>
-        <w:rPr>
-          <w:rFonts w:asciiTheme="minorHAnsi" w:hAnsiTheme="minorHAnsi"/>
-          <w:i/>
-          <w:sz w:val="24"/>
-          <w:szCs w:val="24"/>
-        </w:rPr>
-        <w:t xml:space="preserve">Language: </w:t>
-      </w:r>
-      <w:r>
-        <w:rPr>
-          <w:rFonts w:asciiTheme="minorHAnsi" w:hAnsiTheme="minorHAnsi"/>
-          <w:i/>
-          <w:sz w:val="24"/>
-          <w:szCs w:val="24"/>
-        </w:rPr>
-        <w:t xml:space="preserve"> </w:t>
-      </w:r>
-      <w:r>
-        <w:rPr>
-          <w:rFonts w:asciiTheme="minorHAnsi" w:hAnsiTheme="minorHAnsi"/>
-          <w:sz w:val="24"/>
-          <w:szCs w:val="24"/>
-        </w:rPr>
-        <w:t>English,</w:t>
-      </w:r>
-      <w:r>
-        <w:rPr>
-          <w:rFonts w:asciiTheme="minorHAnsi" w:hAnsiTheme="minorHAnsi"/>
-          <w:i/>
-          <w:sz w:val="24"/>
-          <w:szCs w:val="24"/>
-        </w:rPr>
-        <w:t xml:space="preserve"> </w:t>
-      </w:r>
-      <w:r>
-        <w:rPr>
-          <w:rFonts w:asciiTheme="minorHAnsi" w:hAnsiTheme="minorHAnsi"/>
-          <w:sz w:val="24"/>
-          <w:szCs w:val="24"/>
-        </w:rPr>
-        <w:t>Intermediate Spanish</w:t>
       </w:r>
     </w:p>
     <w:sectPr>
@@ -4107,7 +3796,7 @@
 </file>
 
 <file path=word/endnotes.xml><?xml version="1.0" encoding="utf-8"?>
-<w:endnotes xmlns:wpc="http://schemas.microsoft.com/office/word/2010/wordprocessingCanvas" xmlns:cx="http://schemas.microsoft.com/office/drawing/2014/chartex" xmlns:cx1="http://schemas.microsoft.com/office/drawing/2015/9/8/chartex" xmlns:cx2="http://schemas.microsoft.com/office/drawing/2015/10/21/chartex" xmlns:cx3="http://schemas.microsoft.com/office/drawing/2016/5/9/chartex" xmlns:cx4="http://schemas.microsoft.com/office/drawing/2016/5/10/chartex" xmlns:cx5="http://schemas.microsoft.com/office/drawing/2016/5/11/chartex" xmlns:cx6="http://schemas.microsoft.com/office/drawing/2016/5/12/chartex" xmlns:cx7="http://schemas.microsoft.com/office/drawing/2016/5/13/chartex" xmlns:cx8="http://schemas.microsoft.com/office/drawing/2016/5/14/chartex" xmlns:mc="http://schemas.openxmlformats.org/markup-compatibility/2006" xmlns:aink="http://schemas.microsoft.com/office/drawing/2016/ink" xmlns:am3d="http://schemas.microsoft.com/office/drawing/2017/model3d" xmlns:o="urn:schemas-microsoft-com:office:office" xmlns:r="http://schemas.openxmlformats.org/officeDocument/2006/relationships" xmlns:m="http://schemas.openxmlformats.org/officeDocument/2006/math" xmlns:v="urn:schemas-microsoft-com:vml" xmlns:wp14="http://schemas.microsoft.com/office/word/2010/wordprocessingDrawing" xmlns:wp="http://schemas.openxmlformats.org/drawingml/2006/wordprocessingDrawing" xmlns:w10="urn:schemas-microsoft-com:office:word" xmlns:w="http://schemas.openxmlformats.org/wordprocessingml/2006/main" xmlns:w14="http://schemas.microsoft.com/office/word/2010/wordml" xmlns:w15="http://schemas.microsoft.com/office/word/2012/wordml" xmlns:w16cid="http://schemas.microsoft.com/office/word/2016/wordml/cid" xmlns:w16se="http://schemas.microsoft.com/office/word/2015/wordml/symex" xmlns:wpg="http://schemas.microsoft.com/office/word/2010/wordprocessingGroup" xmlns:wpi="http://schemas.microsoft.com/office/word/2010/wordprocessingInk" xmlns:wne="http://schemas.microsoft.com/office/word/2006/wordml" xmlns:wps="http://schemas.microsoft.com/office/word/2010/wordprocessingShape" mc:Ignorable="w14 w15 w16se w16cid wp14">
+<w:endnotes xmlns:wpc="http://schemas.microsoft.com/office/word/2010/wordprocessingCanvas" xmlns:cx="http://schemas.microsoft.com/office/drawing/2014/chartex" xmlns:cx1="http://schemas.microsoft.com/office/drawing/2015/9/8/chartex" xmlns:cx2="http://schemas.microsoft.com/office/drawing/2015/10/21/chartex" xmlns:cx3="http://schemas.microsoft.com/office/drawing/2016/5/9/chartex" xmlns:cx4="http://schemas.microsoft.com/office/drawing/2016/5/10/chartex" xmlns:cx5="http://schemas.microsoft.com/office/drawing/2016/5/11/chartex" xmlns:cx6="http://schemas.microsoft.com/office/drawing/2016/5/12/chartex" xmlns:cx7="http://schemas.microsoft.com/office/drawing/2016/5/13/chartex" xmlns:cx8="http://schemas.microsoft.com/office/drawing/2016/5/14/chartex" xmlns:mc="http://schemas.openxmlformats.org/markup-compatibility/2006" xmlns:aink="http://schemas.microsoft.com/office/drawing/2016/ink" xmlns:am3d="http://schemas.microsoft.com/office/drawing/2017/model3d" xmlns:o="urn:schemas-microsoft-com:office:office" xmlns:r="http://schemas.openxmlformats.org/officeDocument/2006/relationships" xmlns:m="http://schemas.openxmlformats.org/officeDocument/2006/math" xmlns:v="urn:schemas-microsoft-com:vml" xmlns:wp14="http://schemas.microsoft.com/office/word/2010/wordprocessingDrawing" xmlns:wp="http://schemas.openxmlformats.org/drawingml/2006/wordprocessingDrawing" xmlns:w10="urn:schemas-microsoft-com:office:word" xmlns:w="http://schemas.openxmlformats.org/wordprocessingml/2006/main" xmlns:w14="http://schemas.microsoft.com/office/word/2010/wordml" xmlns:w15="http://schemas.microsoft.com/office/word/2012/wordml" xmlns:w16cex="http://schemas.microsoft.com/office/word/2018/wordml/cex" xmlns:w16cid="http://schemas.microsoft.com/office/word/2016/wordml/cid" xmlns:w16="http://schemas.microsoft.com/office/word/2018/wordml" xmlns:w16se="http://schemas.microsoft.com/office/word/2015/wordml/symex" xmlns:wpg="http://schemas.microsoft.com/office/word/2010/wordprocessingGroup" xmlns:wpi="http://schemas.microsoft.com/office/word/2010/wordprocessingInk" xmlns:wne="http://schemas.microsoft.com/office/word/2006/wordml" xmlns:wps="http://schemas.microsoft.com/office/word/2010/wordprocessingShape" mc:Ignorable="w14 w15 w16se w16cid w16 w16cex wp14">
   <w:endnote w:type="separator" w:id="-1">
     <w:p>
       <w:pPr>
@@ -4132,7 +3821,7 @@
 </file>
 
 <file path=word/footnotes.xml><?xml version="1.0" encoding="utf-8"?>
-<w:footnotes xmlns:wpc="http://schemas.microsoft.com/office/word/2010/wordprocessingCanvas" xmlns:cx="http://schemas.microsoft.com/office/drawing/2014/chartex" xmlns:cx1="http://schemas.microsoft.com/office/drawing/2015/9/8/chartex" xmlns:cx2="http://schemas.microsoft.com/office/drawing/2015/10/21/chartex" xmlns:cx3="http://schemas.microsoft.com/office/drawing/2016/5/9/chartex" xmlns:cx4="http://schemas.microsoft.com/office/drawing/2016/5/10/chartex" xmlns:cx5="http://schemas.microsoft.com/office/drawing/2016/5/11/chartex" xmlns:cx6="http://schemas.microsoft.com/office/drawing/2016/5/12/chartex" xmlns:cx7="http://schemas.microsoft.com/office/drawing/2016/5/13/chartex" xmlns:cx8="http://schemas.microsoft.com/office/drawing/2016/5/14/chartex" xmlns:mc="http://schemas.openxmlformats.org/markup-compatibility/2006" xmlns:aink="http://schemas.microsoft.com/office/drawing/2016/ink" xmlns:am3d="http://schemas.microsoft.com/office/drawing/2017/model3d" xmlns:o="urn:schemas-microsoft-com:office:office" xmlns:r="http://schemas.openxmlformats.org/officeDocument/2006/relationships" xmlns:m="http://schemas.openxmlformats.org/officeDocument/2006/math" xmlns:v="urn:schemas-microsoft-com:vml" xmlns:wp14="http://schemas.microsoft.com/office/word/2010/wordprocessingDrawing" xmlns:wp="http://schemas.openxmlformats.org/drawingml/2006/wordprocessingDrawing" xmlns:w10="urn:schemas-microsoft-com:office:word" xmlns:w="http://schemas.openxmlformats.org/wordprocessingml/2006/main" xmlns:w14="http://schemas.microsoft.com/office/word/2010/wordml" xmlns:w15="http://schemas.microsoft.com/office/word/2012/wordml" xmlns:w16cid="http://schemas.microsoft.com/office/word/2016/wordml/cid" xmlns:w16se="http://schemas.microsoft.com/office/word/2015/wordml/symex" xmlns:wpg="http://schemas.microsoft.com/office/word/2010/wordprocessingGroup" xmlns:wpi="http://schemas.microsoft.com/office/word/2010/wordprocessingInk" xmlns:wne="http://schemas.microsoft.com/office/word/2006/wordml" xmlns:wps="http://schemas.microsoft.com/office/word/2010/wordprocessingShape" mc:Ignorable="w14 w15 w16se w16cid wp14">
+<w:footnotes xmlns:wpc="http://schemas.microsoft.com/office/word/2010/wordprocessingCanvas" xmlns:cx="http://schemas.microsoft.com/office/drawing/2014/chartex" xmlns:cx1="http://schemas.microsoft.com/office/drawing/2015/9/8/chartex" xmlns:cx2="http://schemas.microsoft.com/office/drawing/2015/10/21/chartex" xmlns:cx3="http://schemas.microsoft.com/office/drawing/2016/5/9/chartex" xmlns:cx4="http://schemas.microsoft.com/office/drawing/2016/5/10/chartex" xmlns:cx5="http://schemas.microsoft.com/office/drawing/2016/5/11/chartex" xmlns:cx6="http://schemas.microsoft.com/office/drawing/2016/5/12/chartex" xmlns:cx7="http://schemas.microsoft.com/office/drawing/2016/5/13/chartex" xmlns:cx8="http://schemas.microsoft.com/office/drawing/2016/5/14/chartex" xmlns:mc="http://schemas.openxmlformats.org/markup-compatibility/2006" xmlns:aink="http://schemas.microsoft.com/office/drawing/2016/ink" xmlns:am3d="http://schemas.microsoft.com/office/drawing/2017/model3d" xmlns:o="urn:schemas-microsoft-com:office:office" xmlns:r="http://schemas.openxmlformats.org/officeDocument/2006/relationships" xmlns:m="http://schemas.openxmlformats.org/officeDocument/2006/math" xmlns:v="urn:schemas-microsoft-com:vml" xmlns:wp14="http://schemas.microsoft.com/office/word/2010/wordprocessingDrawing" xmlns:wp="http://schemas.openxmlformats.org/drawingml/2006/wordprocessingDrawing" xmlns:w10="urn:schemas-microsoft-com:office:word" xmlns:w="http://schemas.openxmlformats.org/wordprocessingml/2006/main" xmlns:w14="http://schemas.microsoft.com/office/word/2010/wordml" xmlns:w15="http://schemas.microsoft.com/office/word/2012/wordml" xmlns:w16cex="http://schemas.microsoft.com/office/word/2018/wordml/cex" xmlns:w16cid="http://schemas.microsoft.com/office/word/2016/wordml/cid" xmlns:w16="http://schemas.microsoft.com/office/word/2018/wordml" xmlns:w16se="http://schemas.microsoft.com/office/word/2015/wordml/symex" xmlns:wpg="http://schemas.microsoft.com/office/word/2010/wordprocessingGroup" xmlns:wpi="http://schemas.microsoft.com/office/word/2010/wordprocessingInk" xmlns:wne="http://schemas.microsoft.com/office/word/2006/wordml" xmlns:wps="http://schemas.microsoft.com/office/word/2010/wordprocessingShape" mc:Ignorable="w14 w15 w16se w16cid w16 w16cex wp14">
   <w:footnote w:type="separator" w:id="-1">
     <w:p>
       <w:pPr>
@@ -4157,7 +3846,7 @@
 </file>
 
 <file path=word/numbering.xml><?xml version="1.0" encoding="utf-8"?>
-<w:numbering xmlns:wpc="http://schemas.microsoft.com/office/word/2010/wordprocessingCanvas" xmlns:cx="http://schemas.microsoft.com/office/drawing/2014/chartex" xmlns:cx1="http://schemas.microsoft.com/office/drawing/2015/9/8/chartex" xmlns:cx2="http://schemas.microsoft.com/office/drawing/2015/10/21/chartex" xmlns:cx3="http://schemas.microsoft.com/office/drawing/2016/5/9/chartex" xmlns:cx4="http://schemas.microsoft.com/office/drawing/2016/5/10/chartex" xmlns:cx5="http://schemas.microsoft.com/office/drawing/2016/5/11/chartex" xmlns:cx6="http://schemas.microsoft.com/office/drawing/2016/5/12/chartex" xmlns:cx7="http://schemas.microsoft.com/office/drawing/2016/5/13/chartex" xmlns:cx8="http://schemas.microsoft.com/office/drawing/2016/5/14/chartex" xmlns:mc="http://schemas.openxmlformats.org/markup-compatibility/2006" xmlns:aink="http://schemas.microsoft.com/office/drawing/2016/ink" xmlns:am3d="http://schemas.microsoft.com/office/drawing/2017/model3d" xmlns:o="urn:schemas-microsoft-com:office:office" xmlns:r="http://schemas.openxmlformats.org/officeDocument/2006/relationships" xmlns:m="http://schemas.openxmlformats.org/officeDocument/2006/math" xmlns:v="urn:schemas-microsoft-com:vml" xmlns:wp14="http://schemas.microsoft.com/office/word/2010/wordprocessingDrawing" xmlns:wp="http://schemas.openxmlformats.org/drawingml/2006/wordprocessingDrawing" xmlns:w10="urn:schemas-microsoft-com:office:word" xmlns:w="http://schemas.openxmlformats.org/wordprocessingml/2006/main" xmlns:w14="http://schemas.microsoft.com/office/word/2010/wordml" xmlns:w15="http://schemas.microsoft.com/office/word/2012/wordml" xmlns:w16cid="http://schemas.microsoft.com/office/word/2016/wordml/cid" xmlns:w16se="http://schemas.microsoft.com/office/word/2015/wordml/symex" xmlns:wpg="http://schemas.microsoft.com/office/word/2010/wordprocessingGroup" xmlns:wpi="http://schemas.microsoft.com/office/word/2010/wordprocessingInk" xmlns:wne="http://schemas.microsoft.com/office/word/2006/wordml" xmlns:wps="http://schemas.microsoft.com/office/word/2010/wordprocessingShape" mc:Ignorable="w14 w15 w16se w16cid wp14">
+<w:numbering xmlns:wpc="http://schemas.microsoft.com/office/word/2010/wordprocessingCanvas" xmlns:cx="http://schemas.microsoft.com/office/drawing/2014/chartex" xmlns:cx1="http://schemas.microsoft.com/office/drawing/2015/9/8/chartex" xmlns:cx2="http://schemas.microsoft.com/office/drawing/2015/10/21/chartex" xmlns:cx3="http://schemas.microsoft.com/office/drawing/2016/5/9/chartex" xmlns:cx4="http://schemas.microsoft.com/office/drawing/2016/5/10/chartex" xmlns:cx5="http://schemas.microsoft.com/office/drawing/2016/5/11/chartex" xmlns:cx6="http://schemas.microsoft.com/office/drawing/2016/5/12/chartex" xmlns:cx7="http://schemas.microsoft.com/office/drawing/2016/5/13/chartex" xmlns:cx8="http://schemas.microsoft.com/office/drawing/2016/5/14/chartex" xmlns:mc="http://schemas.openxmlformats.org/markup-compatibility/2006" xmlns:aink="http://schemas.microsoft.com/office/drawing/2016/ink" xmlns:am3d="http://schemas.microsoft.com/office/drawing/2017/model3d" xmlns:o="urn:schemas-microsoft-com:office:office" xmlns:r="http://schemas.openxmlformats.org/officeDocument/2006/relationships" xmlns:m="http://schemas.openxmlformats.org/officeDocument/2006/math" xmlns:v="urn:schemas-microsoft-com:vml" xmlns:wp14="http://schemas.microsoft.com/office/word/2010/wordprocessingDrawing" xmlns:wp="http://schemas.openxmlformats.org/drawingml/2006/wordprocessingDrawing" xmlns:w10="urn:schemas-microsoft-com:office:word" xmlns:w="http://schemas.openxmlformats.org/wordprocessingml/2006/main" xmlns:w14="http://schemas.microsoft.com/office/word/2010/wordml" xmlns:w15="http://schemas.microsoft.com/office/word/2012/wordml" xmlns:w16cex="http://schemas.microsoft.com/office/word/2018/wordml/cex" xmlns:w16cid="http://schemas.microsoft.com/office/word/2016/wordml/cid" xmlns:w16="http://schemas.microsoft.com/office/word/2018/wordml" xmlns:w16se="http://schemas.microsoft.com/office/word/2015/wordml/symex" xmlns:wpg="http://schemas.microsoft.com/office/word/2010/wordprocessingGroup" xmlns:wpi="http://schemas.microsoft.com/office/word/2010/wordprocessingInk" xmlns:wne="http://schemas.microsoft.com/office/word/2006/wordml" xmlns:wps="http://schemas.microsoft.com/office/word/2010/wordprocessingShape" mc:Ignorable="w14 w15 w16se w16cid w16 w16cex wp14">
   <w:abstractNum w:abstractNumId="0" w15:restartNumberingAfterBreak="0">
     <w:nsid w:val="00000001"/>
     <w:multiLevelType w:val="hybridMultilevel"/>
@@ -6057,7 +5746,7 @@
 </file>
 
 <file path=word/styles.xml><?xml version="1.0" encoding="utf-8"?>
-<w:styles xmlns:mc="http://schemas.openxmlformats.org/markup-compatibility/2006" xmlns:r="http://schemas.openxmlformats.org/officeDocument/2006/relationships" xmlns:w="http://schemas.openxmlformats.org/wordprocessingml/2006/main" xmlns:w14="http://schemas.microsoft.com/office/word/2010/wordml" xmlns:w15="http://schemas.microsoft.com/office/word/2012/wordml" xmlns:w16cid="http://schemas.microsoft.com/office/word/2016/wordml/cid" xmlns:w16se="http://schemas.microsoft.com/office/word/2015/wordml/symex" mc:Ignorable="w14 w15 w16se w16cid">
+<w:styles xmlns:mc="http://schemas.openxmlformats.org/markup-compatibility/2006" xmlns:r="http://schemas.openxmlformats.org/officeDocument/2006/relationships" xmlns:w="http://schemas.openxmlformats.org/wordprocessingml/2006/main" xmlns:w14="http://schemas.microsoft.com/office/word/2010/wordml" xmlns:w15="http://schemas.microsoft.com/office/word/2012/wordml" xmlns:w16cex="http://schemas.microsoft.com/office/word/2018/wordml/cex" xmlns:w16cid="http://schemas.microsoft.com/office/word/2016/wordml/cid" xmlns:w16="http://schemas.microsoft.com/office/word/2018/wordml" xmlns:w16se="http://schemas.microsoft.com/office/word/2015/wordml/symex" mc:Ignorable="w14 w15 w16se w16cid w16 w16cex">
   <w:docDefaults>
     <w:rPrDefault>
       <w:rPr>
@@ -6073,7 +5762,7 @@
       </w:pPr>
     </w:pPrDefault>
   </w:docDefaults>
-  <w:latentStyles w:defLockedState="0" w:defUIPriority="99" w:defSemiHidden="0" w:defUnhideWhenUsed="0" w:defQFormat="0" w:count="377">
+  <w:latentStyles w:defLockedState="0" w:defUIPriority="99" w:defSemiHidden="0" w:defUnhideWhenUsed="0" w:defQFormat="0" w:count="376">
     <w:lsdException w:name="Normal" w:uiPriority="0" w:qFormat="1"/>
     <w:lsdException w:name="heading 1" w:uiPriority="9" w:qFormat="1"/>
     <w:lsdException w:name="heading 2" w:semiHidden="1" w:uiPriority="9" w:unhideWhenUsed="1" w:qFormat="1"/>
@@ -6179,6 +5868,7 @@
     <w:lsdException w:name="HTML Sample" w:semiHidden="1" w:unhideWhenUsed="1"/>
     <w:lsdException w:name="HTML Typewriter" w:semiHidden="1" w:unhideWhenUsed="1"/>
     <w:lsdException w:name="HTML Variable" w:semiHidden="1" w:unhideWhenUsed="1"/>
+    <w:lsdException w:name="Normal Table" w:semiHidden="1" w:unhideWhenUsed="1"/>
     <w:lsdException w:name="annotation subject" w:semiHidden="1" w:unhideWhenUsed="1"/>
     <w:lsdException w:name="No List" w:semiHidden="1" w:unhideWhenUsed="1"/>
     <w:lsdException w:name="Outline List 1" w:semiHidden="1" w:unhideWhenUsed="1"/>
@@ -6224,9 +5914,11 @@
     <w:lsdException w:name="Table Subtle 1" w:semiHidden="1" w:unhideWhenUsed="1"/>
     <w:lsdException w:name="Table Subtle 2" w:semiHidden="1" w:unhideWhenUsed="1"/>
     <w:lsdException w:name="Table Web 1" w:semiHidden="1" w:unhideWhenUsed="1"/>
+    <w:lsdException w:name="Table Web 2" w:semiHidden="1" w:unhideWhenUsed="1"/>
     <w:lsdException w:name="Table Web 3" w:semiHidden="1" w:unhideWhenUsed="1"/>
     <w:lsdException w:name="Balloon Text" w:semiHidden="1" w:unhideWhenUsed="1"/>
     <w:lsdException w:name="Table Grid" w:uiPriority="39"/>
+    <w:lsdException w:name="Table Theme" w:semiHidden="1" w:unhideWhenUsed="1"/>
     <w:lsdException w:name="Placeholder Text" w:semiHidden="1"/>
     <w:lsdException w:name="No Spacing" w:uiPriority="1" w:qFormat="1"/>
     <w:lsdException w:name="Light Shading" w:uiPriority="60"/>
@@ -6447,7 +6139,6 @@
     <w:lsdException w:name="Hashtag" w:semiHidden="1" w:unhideWhenUsed="1"/>
     <w:lsdException w:name="Unresolved Mention" w:semiHidden="1" w:unhideWhenUsed="1"/>
     <w:lsdException w:name="Smart Link" w:semiHidden="1" w:unhideWhenUsed="1"/>
-    <w:lsdException w:name="Smart Link Error" w:semiHidden="1" w:unhideWhenUsed="1"/>
   </w:latentStyles>
   <w:style w:type="paragraph" w:default="1" w:styleId="Normal">
     <w:name w:val="Normal"/>
@@ -7168,6 +6859,29 @@
       <w:outlineLvl w:val="9"/>
     </w:pPr>
   </w:style>
+  <w:style w:type="character" w:styleId="Hyperlink">
+    <w:name w:val="Hyperlink"/>
+    <w:basedOn w:val="DefaultParagraphFont"/>
+    <w:uiPriority w:val="99"/>
+    <w:unhideWhenUsed/>
+    <w:rsid w:val="00EC48D3"/>
+    <w:rPr>
+      <w:color w:val="0000FF" w:themeColor="hyperlink"/>
+      <w:u w:val="single"/>
+    </w:rPr>
+  </w:style>
+  <w:style w:type="character" w:styleId="UnresolvedMention">
+    <w:name w:val="Unresolved Mention"/>
+    <w:basedOn w:val="DefaultParagraphFont"/>
+    <w:uiPriority w:val="99"/>
+    <w:semiHidden/>
+    <w:unhideWhenUsed/>
+    <w:rsid w:val="00EC48D3"/>
+    <w:rPr>
+      <w:color w:val="605E5C"/>
+      <w:shd w:val="clear" w:color="auto" w:fill="E1DFDD"/>
+    </w:rPr>
+  </w:style>
 </w:styles>
 </file>
 

</xml_diff>